<commit_message>
Fixed Bookdown Issue - Windows Server OS Issue
</commit_message>
<xml_diff>
--- a/products/manuscript/Manuscript_Disasters.docx
+++ b/products/manuscript/Manuscript_Disasters.docx
@@ -189,7 +189,7 @@
         <w:t xml:space="preserve"> </w:t>
       </w:r>
       <w:r>
-        <w:t xml:space="preserve">(Moss et al., 2009)</w:t>
+        <w:t xml:space="preserve">(Moss, Schellhamer, &amp; Berman, 2009)</w:t>
       </w:r>
       <w:r>
         <w:t xml:space="preserve">. As federal resources are extraordinarily expensive, state governors utilize PDAs to ensure federal assistance is only requested when absolutely necessary. If the governor does decide that federal resources are required, a formal request is submitted by the governor’s office through the regional FEMA office. This request includes the PDA, barring a few exceptional circumstances for catastrophic events, and a list of requested federal resources, including the anticipated duration and cost of each resource</w:t>
@@ -198,7 +198,7 @@
         <w:t xml:space="preserve"> </w:t>
       </w:r>
       <w:r>
-        <w:t xml:space="preserve">(Moss et al., 2009)</w:t>
+        <w:t xml:space="preserve">(Moss, Schellhamer, &amp; Berman, 2009)</w:t>
       </w:r>
       <w:r>
         <w:t xml:space="preserve">. The regional FEMA office ensures the request is complete before sending it to a special declaration processing unit in FEMA headquarters, which further add to the request by incorporating detailed statistics about the region and their own assessment of needs and costs</w:t>
@@ -216,7 +216,7 @@
         <w:t xml:space="preserve"> </w:t>
       </w:r>
       <w:r>
-        <w:t xml:space="preserve">(Moss et al., 2009)</w:t>
+        <w:t xml:space="preserve">(Moss, Schellhamer, &amp; Berman, 2009)</w:t>
       </w:r>
       <w:r>
         <w:t xml:space="preserve">. If the request is approved, FEMA becomes the primary agency to coordinate resource allocation and support the local response. The approval from the President also specifies which programs are authorized as well as the federal/state cost-sharing ratio</w:t>
@@ -832,48 +832,50 @@
                   </m:r>
                 </m:sup>
                 <m:e>
+                  <m:r>
+                    <m:rPr>
+                      <m:sty m:val="p"/>
+                    </m:rPr>
+                    <m:t>(</m:t>
+                  </m:r>
+                  <m:sSub>
+                    <m:e>
+                      <m:r>
+                        <m:t>S</m:t>
+                      </m:r>
+                    </m:e>
+                    <m:sub>
+                      <m:r>
+                        <m:t>i</m:t>
+                      </m:r>
+                    </m:sub>
+                  </m:sSub>
+                  <m:r>
+                    <m:rPr>
+                      <m:sty m:val="p"/>
+                    </m:rPr>
+                    <m:t>−</m:t>
+                  </m:r>
+                  <m:sSub>
+                    <m:e>
+                      <m:r>
+                        <m:t>O</m:t>
+                      </m:r>
+                    </m:e>
+                    <m:sub>
+                      <m:r>
+                        <m:t>i</m:t>
+                      </m:r>
+                    </m:sub>
+                  </m:sSub>
                   <m:sSup>
                     <m:e>
-                      <m:d>
-                        <m:dPr>
-                          <m:begChr m:val="("/>
-                          <m:endChr m:val=")"/>
-                          <m:sepChr m:val=""/>
-                          <m:grow/>
-                        </m:dPr>
-                        <m:e>
-                          <m:sSub>
-                            <m:e>
-                              <m:r>
-                                <m:t>S</m:t>
-                              </m:r>
-                            </m:e>
-                            <m:sub>
-                              <m:r>
-                                <m:t>i</m:t>
-                              </m:r>
-                            </m:sub>
-                          </m:sSub>
-                          <m:r>
-                            <m:rPr>
-                              <m:sty m:val="p"/>
-                            </m:rPr>
-                            <m:t>−</m:t>
-                          </m:r>
-                          <m:sSub>
-                            <m:e>
-                              <m:r>
-                                <m:t>O</m:t>
-                              </m:r>
-                            </m:e>
-                            <m:sub>
-                              <m:r>
-                                <m:t>i</m:t>
-                              </m:r>
-                            </m:sub>
-                          </m:sSub>
-                        </m:e>
-                      </m:d>
+                      <m:r>
+                        <m:rPr>
+                          <m:sty m:val="p"/>
+                        </m:rPr>
+                        <m:t>)</m:t>
+                      </m:r>
                     </m:e>
                     <m:sup>
                       <m:r>
@@ -1585,21 +1587,13 @@
     <w:tbl>
       <w:tblPr>
         <w:tblStyle w:val="Table"/>
-        <w:tblW w:type="auto" w:w="0"/>
+        <w:tblW w:type="pct" w:w="0.0"/>
         <w:tblLook w:firstRow="1" w:lastRow="0" w:firstColumn="0" w:lastColumn="0" w:noHBand="0" w:noVBand="0" w:val="0020"/>
         <w:tblCaption w:val="Table 4.1: ML model comparison for requested FEMA funding"/>
       </w:tblPr>
-      <w:tblGrid>
-        <w:gridCol w:w="2640"/>
-        <w:gridCol w:w="2640"/>
-        <w:gridCol w:w="2640"/>
-      </w:tblGrid>
+      <w:tblGrid/>
       <w:tr>
-        <w:trPr>
-          <w:tblHeader w:val="true"/>
-        </w:trPr>
         <w:tc>
-          <w:tcPr/>
           <w:p>
             <w:pPr>
               <w:pStyle w:val="Compact"/>
@@ -1611,7 +1605,6 @@
           </w:p>
         </w:tc>
         <w:tc>
-          <w:tcPr/>
           <w:p>
             <w:pPr>
               <w:pStyle w:val="Compact"/>
@@ -1623,7 +1616,6 @@
           </w:p>
         </w:tc>
         <w:tc>
-          <w:tcPr/>
           <w:p>
             <w:pPr>
               <w:pStyle w:val="Compact"/>
@@ -1637,7 +1629,6 @@
       </w:tr>
       <w:tr>
         <w:tc>
-          <w:tcPr/>
           <w:p>
             <w:pPr>
               <w:pStyle w:val="Compact"/>
@@ -1649,7 +1640,6 @@
           </w:p>
         </w:tc>
         <w:tc>
-          <w:tcPr/>
           <w:p>
             <w:pPr>
               <w:pStyle w:val="Compact"/>
@@ -1661,7 +1651,6 @@
           </w:p>
         </w:tc>
         <w:tc>
-          <w:tcPr/>
           <w:p>
             <w:pPr>
               <w:pStyle w:val="Compact"/>
@@ -1675,7 +1664,6 @@
       </w:tr>
       <w:tr>
         <w:tc>
-          <w:tcPr/>
           <w:p>
             <w:pPr>
               <w:pStyle w:val="Compact"/>
@@ -1687,7 +1675,6 @@
           </w:p>
         </w:tc>
         <w:tc>
-          <w:tcPr/>
           <w:p>
             <w:pPr>
               <w:pStyle w:val="Compact"/>
@@ -1699,7 +1686,6 @@
           </w:p>
         </w:tc>
         <w:tc>
-          <w:tcPr/>
           <w:p>
             <w:pPr>
               <w:pStyle w:val="Compact"/>
@@ -1713,7 +1699,6 @@
       </w:tr>
       <w:tr>
         <w:tc>
-          <w:tcPr/>
           <w:p>
             <w:pPr>
               <w:pStyle w:val="Compact"/>
@@ -1725,7 +1710,6 @@
           </w:p>
         </w:tc>
         <w:tc>
-          <w:tcPr/>
           <w:p>
             <w:pPr>
               <w:pStyle w:val="Compact"/>
@@ -1737,7 +1721,6 @@
           </w:p>
         </w:tc>
         <w:tc>
-          <w:tcPr/>
           <w:p>
             <w:pPr>
               <w:pStyle w:val="Compact"/>
@@ -1751,7 +1734,6 @@
       </w:tr>
       <w:tr>
         <w:tc>
-          <w:tcPr/>
           <w:p>
             <w:pPr>
               <w:pStyle w:val="Compact"/>
@@ -1763,7 +1745,6 @@
           </w:p>
         </w:tc>
         <w:tc>
-          <w:tcPr/>
           <w:p>
             <w:pPr>
               <w:pStyle w:val="Compact"/>
@@ -1775,7 +1756,6 @@
           </w:p>
         </w:tc>
         <w:tc>
-          <w:tcPr/>
           <w:p>
             <w:pPr>
               <w:pStyle w:val="Compact"/>
@@ -1789,7 +1769,6 @@
       </w:tr>
       <w:tr>
         <w:tc>
-          <w:tcPr/>
           <w:p>
             <w:pPr>
               <w:pStyle w:val="Compact"/>
@@ -1801,7 +1780,6 @@
           </w:p>
         </w:tc>
         <w:tc>
-          <w:tcPr/>
           <w:p>
             <w:pPr>
               <w:pStyle w:val="Compact"/>
@@ -1813,7 +1791,6 @@
           </w:p>
         </w:tc>
         <w:tc>
-          <w:tcPr/>
           <w:p>
             <w:pPr>
               <w:pStyle w:val="Compact"/>
@@ -1838,21 +1815,13 @@
     <w:tbl>
       <w:tblPr>
         <w:tblStyle w:val="Table"/>
-        <w:tblW w:type="auto" w:w="0"/>
+        <w:tblW w:type="pct" w:w="0.0"/>
         <w:tblLook w:firstRow="1" w:lastRow="0" w:firstColumn="0" w:lastColumn="0" w:noHBand="0" w:noVBand="0" w:val="0020"/>
         <w:tblCaption w:val="Table 4.2: ML model comparison for obligated FEMA funding"/>
       </w:tblPr>
-      <w:tblGrid>
-        <w:gridCol w:w="2640"/>
-        <w:gridCol w:w="2640"/>
-        <w:gridCol w:w="2640"/>
-      </w:tblGrid>
+      <w:tblGrid/>
       <w:tr>
-        <w:trPr>
-          <w:tblHeader w:val="true"/>
-        </w:trPr>
         <w:tc>
-          <w:tcPr/>
           <w:p>
             <w:pPr>
               <w:pStyle w:val="Compact"/>
@@ -1864,7 +1833,6 @@
           </w:p>
         </w:tc>
         <w:tc>
-          <w:tcPr/>
           <w:p>
             <w:pPr>
               <w:pStyle w:val="Compact"/>
@@ -1876,7 +1844,6 @@
           </w:p>
         </w:tc>
         <w:tc>
-          <w:tcPr/>
           <w:p>
             <w:pPr>
               <w:pStyle w:val="Compact"/>
@@ -1890,7 +1857,6 @@
       </w:tr>
       <w:tr>
         <w:tc>
-          <w:tcPr/>
           <w:p>
             <w:pPr>
               <w:pStyle w:val="Compact"/>
@@ -1902,7 +1868,6 @@
           </w:p>
         </w:tc>
         <w:tc>
-          <w:tcPr/>
           <w:p>
             <w:pPr>
               <w:pStyle w:val="Compact"/>
@@ -1914,7 +1879,6 @@
           </w:p>
         </w:tc>
         <w:tc>
-          <w:tcPr/>
           <w:p>
             <w:pPr>
               <w:pStyle w:val="Compact"/>
@@ -1928,7 +1892,6 @@
       </w:tr>
       <w:tr>
         <w:tc>
-          <w:tcPr/>
           <w:p>
             <w:pPr>
               <w:pStyle w:val="Compact"/>
@@ -1940,7 +1903,6 @@
           </w:p>
         </w:tc>
         <w:tc>
-          <w:tcPr/>
           <w:p>
             <w:pPr>
               <w:pStyle w:val="Compact"/>
@@ -1952,7 +1914,6 @@
           </w:p>
         </w:tc>
         <w:tc>
-          <w:tcPr/>
           <w:p>
             <w:pPr>
               <w:pStyle w:val="Compact"/>
@@ -1966,7 +1927,6 @@
       </w:tr>
       <w:tr>
         <w:tc>
-          <w:tcPr/>
           <w:p>
             <w:pPr>
               <w:pStyle w:val="Compact"/>
@@ -1978,7 +1938,6 @@
           </w:p>
         </w:tc>
         <w:tc>
-          <w:tcPr/>
           <w:p>
             <w:pPr>
               <w:pStyle w:val="Compact"/>
@@ -1990,7 +1949,6 @@
           </w:p>
         </w:tc>
         <w:tc>
-          <w:tcPr/>
           <w:p>
             <w:pPr>
               <w:pStyle w:val="Compact"/>
@@ -2004,7 +1962,6 @@
       </w:tr>
       <w:tr>
         <w:tc>
-          <w:tcPr/>
           <w:p>
             <w:pPr>
               <w:pStyle w:val="Compact"/>
@@ -2016,7 +1973,6 @@
           </w:p>
         </w:tc>
         <w:tc>
-          <w:tcPr/>
           <w:p>
             <w:pPr>
               <w:pStyle w:val="Compact"/>
@@ -2028,7 +1984,6 @@
           </w:p>
         </w:tc>
         <w:tc>
-          <w:tcPr/>
           <w:p>
             <w:pPr>
               <w:pStyle w:val="Compact"/>
@@ -2042,7 +1997,6 @@
       </w:tr>
       <w:tr>
         <w:tc>
-          <w:tcPr/>
           <w:p>
             <w:pPr>
               <w:pStyle w:val="Compact"/>
@@ -2054,7 +2008,6 @@
           </w:p>
         </w:tc>
         <w:tc>
-          <w:tcPr/>
           <w:p>
             <w:pPr>
               <w:pStyle w:val="Compact"/>
@@ -2066,7 +2019,6 @@
           </w:p>
         </w:tc>
         <w:tc>
-          <w:tcPr/>
           <w:p>
             <w:pPr>
               <w:pStyle w:val="Compact"/>
@@ -2475,7 +2427,7 @@
       <w:r>
         <w:drawing>
           <wp:inline>
-            <wp:extent cx="5334000" cy="3292592"/>
+            <wp:extent cx="5334000" cy="3807460"/>
             <wp:effectExtent b="0" l="0" r="0" t="0"/>
             <wp:docPr descr="Figure 4.11: Actual vs predicted log(obligated FEMA funds) for the random forest model" title="" id="1" name="Picture"/>
             <a:graphic>
@@ -2496,7 +2448,7 @@
                   <pic:spPr bwMode="auto">
                     <a:xfrm>
                       <a:off x="0" y="0"/>
-                      <a:ext cx="5334000" cy="3292592"/>
+                      <a:ext cx="5334000" cy="3807460"/>
                     </a:xfrm>
                     <a:prstGeom prst="rect">
                       <a:avLst/>
@@ -2530,7 +2482,7 @@
       <w:r>
         <w:drawing>
           <wp:inline>
-            <wp:extent cx="5334000" cy="3292592"/>
+            <wp:extent cx="5334000" cy="3807460"/>
             <wp:effectExtent b="0" l="0" r="0" t="0"/>
             <wp:docPr descr="Figure 4.12: Obligated FEMA funds residuals for the random forest model" title="" id="1" name="Picture"/>
             <a:graphic>
@@ -2551,7 +2503,7 @@
                   <pic:spPr bwMode="auto">
                     <a:xfrm>
                       <a:off x="0" y="0"/>
-                      <a:ext cx="5334000" cy="3292592"/>
+                      <a:ext cx="5334000" cy="3807460"/>
                     </a:xfrm>
                     <a:prstGeom prst="rect">
                       <a:avLst/>
@@ -2585,7 +2537,7 @@
       <w:r>
         <w:drawing>
           <wp:inline>
-            <wp:extent cx="5334000" cy="3292592"/>
+            <wp:extent cx="5334000" cy="3807460"/>
             <wp:effectExtent b="0" l="0" r="0" t="0"/>
             <wp:docPr descr="Figure 4.13: Residuals versus fitted values of the log(obligated FEMA funds) for the random forest model" title="" id="1" name="Picture"/>
             <a:graphic>
@@ -2606,7 +2558,7 @@
                   <pic:spPr bwMode="auto">
                     <a:xfrm>
                       <a:off x="0" y="0"/>
-                      <a:ext cx="5334000" cy="3292592"/>
+                      <a:ext cx="5334000" cy="3807460"/>
                     </a:xfrm>
                     <a:prstGeom prst="rect">
                       <a:avLst/>
@@ -2644,7 +2596,7 @@
         <w:t xml:space="preserve"> </w:t>
       </w:r>
       <w:r>
-        <w:t xml:space="preserve">??</w:t>
+        <w:t xml:space="preserve">4.3</w:t>
       </w:r>
       <w:r>
         <w:t xml:space="preserve"> </w:t>
@@ -2656,7 +2608,7 @@
         <w:t xml:space="preserve"> </w:t>
       </w:r>
       <w:r>
-        <w:t xml:space="preserve">??</w:t>
+        <w:t xml:space="preserve">4.4</w:t>
       </w:r>
       <w:r>
         <w:t xml:space="preserve">. In both models, the RMSE for the testing data was lower than for the training data.</w:t>
@@ -2722,10 +2674,213 @@
     </w:p>
     <w:p>
       <w:pPr>
-        <w:pStyle w:val="FirstParagraph"/>
-      </w:pPr>
-      <w:r>
-        <w:t xml:space="preserve">Figure @ref(fig:RF_pred_act_test_outlier) shows the predicted and actual requested funds values, and Figure @ref(fig:RF_pred_act_test-OA-outlier) does the same for obligated FEMA funds. The supplementary information contains the code for the models as well as further diagnostic plots.</w:t>
+        <w:pStyle w:val="TableCaption"/>
+      </w:pPr>
+      <w:r>
+        <w:t xml:space="preserve">Table 4.3: Random Forest model comparison for test/train data for requested FEMA funding</w:t>
+      </w:r>
+    </w:p>
+    <w:tbl>
+      <w:tblPr>
+        <w:tblStyle w:val="Table"/>
+        <w:tblW w:type="pct" w:w="0.0"/>
+        <w:tblLook w:firstRow="1" w:lastRow="0" w:firstColumn="0" w:lastColumn="0" w:noHBand="0" w:noVBand="0" w:val="0020"/>
+        <w:tblCaption w:val="Table 4.3: Random Forest model comparison for test/train data for requested FEMA funding"/>
+      </w:tblPr>
+      <w:tblGrid/>
+      <w:tr>
+        <w:tc>
+          <w:p>
+            <w:pPr>
+              <w:pStyle w:val="Compact"/>
+              <w:jc w:val="right"/>
+            </w:pPr>
+            <w:r>
+              <w:t xml:space="preserve">rmse</w:t>
+            </w:r>
+          </w:p>
+        </w:tc>
+        <w:tc>
+          <w:p>
+            <w:pPr>
+              <w:pStyle w:val="Compact"/>
+              <w:jc w:val="left"/>
+            </w:pPr>
+            <w:r>
+              <w:t xml:space="preserve">data</w:t>
+            </w:r>
+          </w:p>
+        </w:tc>
+      </w:tr>
+      <w:tr>
+        <w:tc>
+          <w:p>
+            <w:pPr>
+              <w:pStyle w:val="Compact"/>
+              <w:jc w:val="right"/>
+            </w:pPr>
+            <w:r>
+              <w:t xml:space="preserve">2.0088288</w:t>
+            </w:r>
+          </w:p>
+        </w:tc>
+        <w:tc>
+          <w:p>
+            <w:pPr>
+              <w:pStyle w:val="Compact"/>
+              <w:jc w:val="left"/>
+            </w:pPr>
+            <w:r>
+              <w:t xml:space="preserve">test</w:t>
+            </w:r>
+          </w:p>
+        </w:tc>
+      </w:tr>
+      <w:tr>
+        <w:tc>
+          <w:p>
+            <w:pPr>
+              <w:pStyle w:val="Compact"/>
+              <w:jc w:val="right"/>
+            </w:pPr>
+            <w:r>
+              <w:t xml:space="preserve">0.6434101</w:t>
+            </w:r>
+          </w:p>
+        </w:tc>
+        <w:tc>
+          <w:p>
+            <w:pPr>
+              <w:pStyle w:val="Compact"/>
+              <w:jc w:val="left"/>
+            </w:pPr>
+            <w:r>
+              <w:t xml:space="preserve">test</w:t>
+            </w:r>
+          </w:p>
+        </w:tc>
+      </w:tr>
+    </w:tbl>
+    <w:p/>
+    <w:p>
+      <w:pPr>
+        <w:pStyle w:val="TableCaption"/>
+      </w:pPr>
+      <w:r>
+        <w:t xml:space="preserve">Table 4.4: Random Forest model comparison for test/train data for obligated FEMA funding</w:t>
+      </w:r>
+    </w:p>
+    <w:tbl>
+      <w:tblPr>
+        <w:tblStyle w:val="Table"/>
+        <w:tblW w:type="pct" w:w="0.0"/>
+        <w:tblLook w:firstRow="1" w:lastRow="0" w:firstColumn="0" w:lastColumn="0" w:noHBand="0" w:noVBand="0" w:val="0020"/>
+        <w:tblCaption w:val="Table 4.4: Random Forest model comparison for test/train data for obligated FEMA funding"/>
+      </w:tblPr>
+      <w:tblGrid/>
+      <w:tr>
+        <w:tc>
+          <w:p>
+            <w:pPr>
+              <w:pStyle w:val="Compact"/>
+              <w:jc w:val="right"/>
+            </w:pPr>
+            <w:r>
+              <w:t xml:space="preserve">rmse</w:t>
+            </w:r>
+          </w:p>
+        </w:tc>
+        <w:tc>
+          <w:p>
+            <w:pPr>
+              <w:pStyle w:val="Compact"/>
+              <w:jc w:val="left"/>
+            </w:pPr>
+            <w:r>
+              <w:t xml:space="preserve">data</w:t>
+            </w:r>
+          </w:p>
+        </w:tc>
+      </w:tr>
+      <w:tr>
+        <w:tc>
+          <w:p>
+            <w:pPr>
+              <w:pStyle w:val="Compact"/>
+              <w:jc w:val="right"/>
+            </w:pPr>
+            <w:r>
+              <w:t xml:space="preserve">2.0154614</w:t>
+            </w:r>
+          </w:p>
+        </w:tc>
+        <w:tc>
+          <w:p>
+            <w:pPr>
+              <w:pStyle w:val="Compact"/>
+              <w:jc w:val="left"/>
+            </w:pPr>
+            <w:r>
+              <w:t xml:space="preserve">test</w:t>
+            </w:r>
+          </w:p>
+        </w:tc>
+      </w:tr>
+      <w:tr>
+        <w:tc>
+          <w:p>
+            <w:pPr>
+              <w:pStyle w:val="Compact"/>
+              <w:jc w:val="right"/>
+            </w:pPr>
+            <w:r>
+              <w:t xml:space="preserve">0.6424018</w:t>
+            </w:r>
+          </w:p>
+        </w:tc>
+        <w:tc>
+          <w:p>
+            <w:pPr>
+              <w:pStyle w:val="Compact"/>
+              <w:jc w:val="left"/>
+            </w:pPr>
+            <w:r>
+              <w:t xml:space="preserve">test</w:t>
+            </w:r>
+          </w:p>
+        </w:tc>
+      </w:tr>
+    </w:tbl>
+    <w:p>
+      <w:pPr>
+        <w:pStyle w:val="BodyText"/>
+      </w:pPr>
+      <w:r>
+        <w:t xml:space="preserve">Figure</w:t>
+      </w:r>
+      <w:r>
+        <w:t xml:space="preserve"> </w:t>
+      </w:r>
+      <w:r>
+        <w:t xml:space="preserve">4.14</w:t>
+      </w:r>
+      <w:r>
+        <w:t xml:space="preserve"> </w:t>
+      </w:r>
+      <w:r>
+        <w:t xml:space="preserve">shows the predicted and actual requested funds values, and Figure</w:t>
+      </w:r>
+      <w:r>
+        <w:t xml:space="preserve"> </w:t>
+      </w:r>
+      <w:r>
+        <w:t xml:space="preserve">4.15</w:t>
+      </w:r>
+      <w:r>
+        <w:t xml:space="preserve"> </w:t>
+      </w:r>
+      <w:r>
+        <w:t xml:space="preserve">does the same for obligated FEMA funds. The supplementary information contains the code for the models as well as further diagnostic plots.</w:t>
       </w:r>
       <w:r>
         <w:t xml:space="preserve"> </w:t>
@@ -2735,7 +2890,7 @@
           <wp:inline>
             <wp:extent cx="5334000" cy="3807460"/>
             <wp:effectExtent b="0" l="0" r="0" t="0"/>
-            <wp:docPr descr="(#fig:RF_pred_act_test_outlier)Predicted vs actual requested FEMA funds for the random forest fit" title="" id="1" name="Picture"/>
+            <wp:docPr descr="Figure 4.14: Predicted vs actual requested FEMA funds for the random forest fit" title="" id="1" name="Picture"/>
             <a:graphic>
               <a:graphicData uri="http://schemas.openxmlformats.org/drawingml/2006/picture">
                 <pic:pic>
@@ -2780,9 +2935,9 @@
       <w:r>
         <w:drawing>
           <wp:inline>
-            <wp:extent cx="5334000" cy="3292592"/>
+            <wp:extent cx="5334000" cy="3807460"/>
             <wp:effectExtent b="0" l="0" r="0" t="0"/>
-            <wp:docPr descr="(#fig:RF_pred_act_test-OA-outlier)Predicted vs actual obligated FEMA funds for the random forest fit" title="" id="1" name="Picture"/>
+            <wp:docPr descr="Figure 4.15: Predicted vs actual obligated FEMA funds for the random forest fit" title="" id="1" name="Picture"/>
             <a:graphic>
               <a:graphicData uri="http://schemas.openxmlformats.org/drawingml/2006/picture">
                 <pic:pic>
@@ -2801,7 +2956,7 @@
                   <pic:spPr bwMode="auto">
                     <a:xfrm>
                       <a:off x="0" y="0"/>
-                      <a:ext cx="5334000" cy="3292592"/>
+                      <a:ext cx="5334000" cy="3807460"/>
                     </a:xfrm>
                     <a:prstGeom prst="rect">
                       <a:avLst/>
@@ -2825,7 +2980,7 @@
         <w:pStyle w:val="ImageCaption"/>
       </w:pPr>
       <w:r>
-        <w:t xml:space="preserve">(#fig:RF_pred_act_test-OA-outlier)Predicted vs actual obligated FEMA funds for the random forest fit</w:t>
+        <w:t xml:space="preserve">Figure 4.15: Predicted vs actual obligated FEMA funds for the random forest fit</w:t>
       </w:r>
     </w:p>
     <w:bookmarkEnd w:id="47"/>
@@ -4991,7 +5146,7 @@
 <file path=word/numbering.xml><?xml version="1.0" encoding="utf-8"?>
 <w:numbering xmlns:w="http://schemas.openxmlformats.org/wordprocessingml/2006/main">
   <w:abstractNum w:abstractNumId="990">
-    <w:nsid w:val="A990"/>
+    <w:nsid w:val="2c1ae401"/>
     <w:multiLevelType w:val="multilevel"/>
     <w:lvl w:ilvl="0">
       <w:numFmt w:val="bullet"/>
@@ -5067,7 +5222,7 @@
     </w:lvl>
   </w:abstractNum>
   <w:abstractNum w:abstractNumId="991">
-    <w:nsid w:val="A991"/>
+    <w:nsid w:val="ea454b4c"/>
     <w:multiLevelType w:val="multilevel"/>
     <w:lvl w:ilvl="0">
       <w:numFmt w:val="bullet"/>
@@ -5156,10 +5311,10 @@
   <w:docDefaults>
     <w:rPrDefault>
       <w:rPr>
-        <w:rFonts w:asciiTheme="minorHAnsi" w:cstheme="minorBidi" w:eastAsiaTheme="minorHAnsi" w:hAnsiTheme="minorHAnsi"/>
+        <w:rFonts w:asciiTheme="minorHAnsi" w:eastAsiaTheme="minorHAnsi" w:hAnsiTheme="minorHAnsi" w:cstheme="minorBidi"/>
         <w:sz w:val="24"/>
         <w:szCs w:val="24"/>
-        <w:lang w:bidi="ar-SA" w:eastAsia="en-US" w:val="en-US"/>
+        <w:lang w:val="en-US" w:eastAsia="en-US" w:bidi="ar-SA"/>
       </w:rPr>
     </w:rPrDefault>
     <w:pPrDefault>
@@ -5168,35 +5323,35 @@
       </w:pPr>
     </w:pPrDefault>
   </w:docDefaults>
-  <w:latentStyles w:count="276" w:defLockedState="0" w:defQFormat="0" w:defSemiHidden="0" w:defUIPriority="0" w:defUnhideWhenUsed="0"/>
-  <w:style w:default="1" w:styleId="Normal" w:type="paragraph">
+  <w:latentStyles w:defLockedState="0" w:defUIPriority="0" w:defSemiHidden="0" w:defUnhideWhenUsed="0" w:defQFormat="0" w:count="276"/>
+  <w:style w:type="paragraph" w:default="1" w:styleId="Normal">
     <w:name w:val="Normal"/>
     <w:qFormat/>
   </w:style>
-  <w:style w:styleId="BodyText" w:type="paragraph">
+  <w:style w:type="paragraph" w:styleId="BodyText">
     <w:name w:val="Body Text"/>
     <w:basedOn w:val="Normal"/>
     <w:link w:val="BodyTextChar"/>
     <w:pPr>
-      <w:spacing w:after="180" w:before="180"/>
+      <w:spacing w:before="180" w:after="180"/>
     </w:pPr>
     <w:qFormat/>
   </w:style>
-  <w:style w:customStyle="1" w:styleId="FirstParagraph" w:type="paragraph">
+  <w:style w:type="paragraph" w:customStyle="1" w:styleId="FirstParagraph">
     <w:name w:val="First Paragraph"/>
     <w:basedOn w:val="BodyText"/>
     <w:next w:val="BodyText"/>
     <w:qFormat/>
   </w:style>
-  <w:style w:customStyle="1" w:styleId="Compact" w:type="paragraph">
+  <w:style w:type="paragraph" w:customStyle="1" w:styleId="Compact">
     <w:name w:val="Compact"/>
     <w:basedOn w:val="BodyText"/>
     <w:qFormat/>
     <w:pPr>
-      <w:spacing w:after="36" w:before="36"/>
+      <w:spacing w:before="36" w:after="36"/>
     </w:pPr>
   </w:style>
-  <w:style w:styleId="Title" w:type="paragraph">
+  <w:style w:type="paragraph" w:styleId="Title">
     <w:name w:val="Title"/>
     <w:basedOn w:val="Normal"/>
     <w:next w:val="BodyText"/>
@@ -5204,19 +5359,19 @@
     <w:pPr>
       <w:keepNext/>
       <w:keepLines/>
-      <w:spacing w:after="240" w:before="480"/>
+      <w:spacing w:before="480" w:after="240"/>
       <w:jc w:val="center"/>
     </w:pPr>
     <w:rPr>
-      <w:rFonts w:asciiTheme="majorHAnsi" w:cstheme="majorBidi" w:eastAsiaTheme="majorEastAsia" w:hAnsiTheme="majorHAnsi"/>
+      <w:rFonts w:asciiTheme="majorHAnsi" w:eastAsiaTheme="majorEastAsia" w:hAnsiTheme="majorHAnsi" w:cstheme="majorBidi"/>
       <w:b/>
       <w:bCs/>
-      <w:color w:themeColor="accent1" w:themeShade="B5" w:val="345A8A"/>
+      <w:color w:val="345A8A" w:themeColor="accent1" w:themeShade="B5"/>
       <w:sz w:val="36"/>
       <w:szCs w:val="36"/>
     </w:rPr>
   </w:style>
-  <w:style w:styleId="Subtitle" w:type="paragraph">
+  <w:style w:type="paragraph" w:styleId="Subtitle">
     <w:name w:val="Subtitle"/>
     <w:basedOn w:val="Title"/>
     <w:next w:val="BodyText"/>
@@ -5224,7 +5379,7 @@
     <w:pPr>
       <w:keepNext/>
       <w:keepLines/>
-      <w:spacing w:after="240" w:before="240"/>
+      <w:spacing w:before="240" w:after="240"/>
       <w:jc w:val="center"/>
     </w:pPr>
     <w:rPr>
@@ -5232,7 +5387,7 @@
       <w:szCs w:val="30"/>
     </w:rPr>
   </w:style>
-  <w:style w:customStyle="1" w:styleId="Author" w:type="paragraph">
+  <w:style w:type="paragraph" w:customStyle="1" w:styleId="Author">
     <w:name w:val="Author"/>
     <w:next w:val="BodyText"/>
     <w:qFormat/>
@@ -5242,7 +5397,7 @@
       <w:jc w:val="center"/>
     </w:pPr>
   </w:style>
-  <w:style w:styleId="Date" w:type="paragraph">
+  <w:style w:type="paragraph" w:styleId="Date">
     <w:name w:val="Date"/>
     <w:next w:val="BodyText"/>
     <w:qFormat/>
@@ -5252,7 +5407,7 @@
       <w:jc w:val="center"/>
     </w:pPr>
   </w:style>
-  <w:style w:customStyle="1" w:styleId="Abstract" w:type="paragraph">
+  <w:style w:type="paragraph" w:customStyle="1" w:styleId="Abstract">
     <w:name w:val="Abstract"/>
     <w:basedOn w:val="Normal"/>
     <w:next w:val="BodyText"/>
@@ -5260,14 +5415,14 @@
     <w:pPr>
       <w:keepNext/>
       <w:keepLines/>
-      <w:spacing w:after="300" w:before="300"/>
+      <w:spacing w:before="300" w:after="300"/>
     </w:pPr>
     <w:rPr>
       <w:sz w:val="20"/>
       <w:szCs w:val="20"/>
     </w:rPr>
   </w:style>
-  <w:style w:styleId="Bibliography" w:type="paragraph">
+  <w:style w:type="paragraph" w:styleId="Bibliography">
     <w:name w:val="Bibliography"/>
     <w:basedOn w:val="Normal"/>
     <w:next w:val="Bibliography"/>
@@ -5275,7 +5430,7 @@
     <w:pPr/>
     <w:rPr/>
   </w:style>
-  <w:style w:styleId="Heading1" w:type="paragraph">
+  <w:style w:type="paragraph" w:styleId="Heading1">
     <w:name w:val="Heading 1"/>
     <w:basedOn w:val="Normal"/>
     <w:next w:val="BodyText"/>
@@ -5284,19 +5439,19 @@
     <w:pPr>
       <w:keepNext/>
       <w:keepLines/>
-      <w:spacing w:after="0" w:before="480"/>
+      <w:spacing w:before="480" w:after="0"/>
       <w:outlineLvl w:val="0"/>
     </w:pPr>
     <w:rPr>
-      <w:rFonts w:asciiTheme="majorHAnsi" w:cstheme="majorBidi" w:eastAsiaTheme="majorEastAsia" w:hAnsiTheme="majorHAnsi"/>
+      <w:rFonts w:asciiTheme="majorHAnsi" w:eastAsiaTheme="majorEastAsia" w:hAnsiTheme="majorHAnsi" w:cstheme="majorBidi"/>
       <w:b/>
       <w:bCs/>
-      <w:color w:themeColor="accent1" w:val="4F81BD"/>
+      <w:color w:val="4F81BD" w:themeColor="accent1"/>
       <w:sz w:val="32"/>
       <w:szCs w:val="32"/>
     </w:rPr>
   </w:style>
-  <w:style w:styleId="Heading2" w:type="paragraph">
+  <w:style w:type="paragraph" w:styleId="Heading2">
     <w:name w:val="Heading 2"/>
     <w:basedOn w:val="Normal"/>
     <w:next w:val="BodyText"/>
@@ -5306,19 +5461,19 @@
     <w:pPr>
       <w:keepNext/>
       <w:keepLines/>
-      <w:spacing w:after="0" w:before="200"/>
+      <w:spacing w:before="200" w:after="0"/>
       <w:outlineLvl w:val="1"/>
     </w:pPr>
     <w:rPr>
-      <w:rFonts w:asciiTheme="majorHAnsi" w:cstheme="majorBidi" w:eastAsiaTheme="majorEastAsia" w:hAnsiTheme="majorHAnsi"/>
+      <w:rFonts w:asciiTheme="majorHAnsi" w:eastAsiaTheme="majorEastAsia" w:hAnsiTheme="majorHAnsi" w:cstheme="majorBidi"/>
       <w:b/>
       <w:bCs/>
-      <w:color w:themeColor="accent1" w:val="4F81BD"/>
+      <w:color w:val="4F81BD" w:themeColor="accent1"/>
       <w:sz w:val="28"/>
       <w:szCs w:val="28"/>
     </w:rPr>
   </w:style>
-  <w:style w:styleId="Heading3" w:type="paragraph">
+  <w:style w:type="paragraph" w:styleId="Heading3">
     <w:name w:val="Heading 3"/>
     <w:basedOn w:val="Normal"/>
     <w:next w:val="BodyText"/>
@@ -5328,19 +5483,19 @@
     <w:pPr>
       <w:keepNext/>
       <w:keepLines/>
-      <w:spacing w:after="0" w:before="200"/>
+      <w:spacing w:before="200" w:after="0"/>
       <w:outlineLvl w:val="2"/>
     </w:pPr>
     <w:rPr>
-      <w:rFonts w:asciiTheme="majorHAnsi" w:cstheme="majorBidi" w:eastAsiaTheme="majorEastAsia" w:hAnsiTheme="majorHAnsi"/>
+      <w:rFonts w:asciiTheme="majorHAnsi" w:eastAsiaTheme="majorEastAsia" w:hAnsiTheme="majorHAnsi" w:cstheme="majorBidi"/>
       <w:b/>
       <w:bCs/>
-      <w:color w:themeColor="accent1" w:val="4F81BD"/>
+      <w:color w:val="4F81BD" w:themeColor="accent1"/>
       <w:sz w:val="24"/>
       <w:szCs w:val="24"/>
     </w:rPr>
   </w:style>
-  <w:style w:styleId="Heading4" w:type="paragraph">
+  <w:style w:type="paragraph" w:styleId="Heading4">
     <w:name w:val="Heading 4"/>
     <w:basedOn w:val="Normal"/>
     <w:next w:val="BodyText"/>
@@ -5350,19 +5505,19 @@
     <w:pPr>
       <w:keepNext/>
       <w:keepLines/>
-      <w:spacing w:after="0" w:before="200"/>
+      <w:spacing w:before="200" w:after="0"/>
       <w:outlineLvl w:val="3"/>
     </w:pPr>
     <w:rPr>
-      <w:rFonts w:asciiTheme="majorHAnsi" w:cstheme="majorBidi" w:eastAsiaTheme="majorEastAsia" w:hAnsiTheme="majorHAnsi"/>
+      <w:rFonts w:asciiTheme="majorHAnsi" w:eastAsiaTheme="majorEastAsia" w:hAnsiTheme="majorHAnsi" w:cstheme="majorBidi"/>
       <w:i/>
       <w:bCs/>
-      <w:color w:themeColor="accent1" w:val="4F81BD"/>
+      <w:color w:val="4F81BD" w:themeColor="accent1"/>
       <w:sz w:val="24"/>
       <w:szCs w:val="24"/>
     </w:rPr>
   </w:style>
-  <w:style w:styleId="Heading5" w:type="paragraph">
+  <w:style w:type="paragraph" w:styleId="Heading5">
     <w:name w:val="Heading 5"/>
     <w:basedOn w:val="Normal"/>
     <w:next w:val="BodyText"/>
@@ -5372,18 +5527,18 @@
     <w:pPr>
       <w:keepNext/>
       <w:keepLines/>
-      <w:spacing w:after="0" w:before="200"/>
+      <w:spacing w:before="200" w:after="0"/>
       <w:outlineLvl w:val="4"/>
     </w:pPr>
     <w:rPr>
-      <w:rFonts w:asciiTheme="majorHAnsi" w:cstheme="majorBidi" w:eastAsiaTheme="majorEastAsia" w:hAnsiTheme="majorHAnsi"/>
+      <w:rFonts w:asciiTheme="majorHAnsi" w:eastAsiaTheme="majorEastAsia" w:hAnsiTheme="majorHAnsi" w:cstheme="majorBidi"/>
       <w:iCs/>
-      <w:color w:themeColor="accent1" w:val="4F81BD"/>
+      <w:color w:val="4F81BD" w:themeColor="accent1"/>
       <w:sz w:val="24"/>
       <w:szCs w:val="24"/>
     </w:rPr>
   </w:style>
-  <w:style w:styleId="Heading6" w:type="paragraph">
+  <w:style w:type="paragraph" w:styleId="Heading6">
     <w:name w:val="Heading 6"/>
     <w:basedOn w:val="Normal"/>
     <w:next w:val="BodyText"/>
@@ -5393,17 +5548,17 @@
     <w:pPr>
       <w:keepNext/>
       <w:keepLines/>
-      <w:spacing w:after="0" w:before="200"/>
+      <w:spacing w:before="200" w:after="0"/>
       <w:outlineLvl w:val="5"/>
     </w:pPr>
     <w:rPr>
-      <w:rFonts w:asciiTheme="majorHAnsi" w:cstheme="majorBidi" w:eastAsiaTheme="majorEastAsia" w:hAnsiTheme="majorHAnsi"/>
-      <w:color w:themeColor="accent1" w:val="4F81BD"/>
+      <w:rFonts w:asciiTheme="majorHAnsi" w:eastAsiaTheme="majorEastAsia" w:hAnsiTheme="majorHAnsi" w:cstheme="majorBidi"/>
+      <w:color w:val="4F81BD" w:themeColor="accent1"/>
       <w:sz w:val="24"/>
       <w:szCs w:val="24"/>
     </w:rPr>
   </w:style>
-  <w:style w:styleId="Heading7" w:type="paragraph">
+  <w:style w:type="paragraph" w:styleId="Heading7">
     <w:name w:val="Heading 7"/>
     <w:basedOn w:val="Normal"/>
     <w:next w:val="BodyText"/>
@@ -5413,17 +5568,17 @@
     <w:pPr>
       <w:keepNext/>
       <w:keepLines/>
-      <w:spacing w:after="0" w:before="200"/>
+      <w:spacing w:before="200" w:after="0"/>
       <w:outlineLvl w:val="6"/>
     </w:pPr>
     <w:rPr>
-      <w:rFonts w:asciiTheme="majorHAnsi" w:cstheme="majorBidi" w:eastAsiaTheme="majorEastAsia" w:hAnsiTheme="majorHAnsi"/>
-      <w:color w:themeColor="accent1" w:val="4F81BD"/>
+      <w:rFonts w:asciiTheme="majorHAnsi" w:eastAsiaTheme="majorEastAsia" w:hAnsiTheme="majorHAnsi" w:cstheme="majorBidi"/>
+      <w:color w:val="4F81BD" w:themeColor="accent1"/>
       <w:sz w:val="24"/>
       <w:szCs w:val="24"/>
     </w:rPr>
   </w:style>
-  <w:style w:styleId="Heading8" w:type="paragraph">
+  <w:style w:type="paragraph" w:styleId="Heading8">
     <w:name w:val="Heading 8"/>
     <w:basedOn w:val="Normal"/>
     <w:next w:val="BodyText"/>
@@ -5433,17 +5588,17 @@
     <w:pPr>
       <w:keepNext/>
       <w:keepLines/>
-      <w:spacing w:after="0" w:before="200"/>
+      <w:spacing w:before="200" w:after="0"/>
       <w:outlineLvl w:val="7"/>
     </w:pPr>
     <w:rPr>
-      <w:rFonts w:asciiTheme="majorHAnsi" w:cstheme="majorBidi" w:eastAsiaTheme="majorEastAsia" w:hAnsiTheme="majorHAnsi"/>
-      <w:color w:themeColor="accent1" w:val="4F81BD"/>
+      <w:rFonts w:asciiTheme="majorHAnsi" w:eastAsiaTheme="majorEastAsia" w:hAnsiTheme="majorHAnsi" w:cstheme="majorBidi"/>
+      <w:color w:val="4F81BD" w:themeColor="accent1"/>
       <w:sz w:val="24"/>
       <w:szCs w:val="24"/>
     </w:rPr>
   </w:style>
-  <w:style w:styleId="Heading9" w:type="paragraph">
+  <w:style w:type="paragraph" w:styleId="Heading9">
     <w:name w:val="Heading 9"/>
     <w:basedOn w:val="Normal"/>
     <w:next w:val="BodyText"/>
@@ -5453,17 +5608,17 @@
     <w:pPr>
       <w:keepNext/>
       <w:keepLines/>
-      <w:spacing w:after="0" w:before="200"/>
+      <w:spacing w:before="200" w:after="0"/>
       <w:outlineLvl w:val="8"/>
     </w:pPr>
     <w:rPr>
-      <w:rFonts w:asciiTheme="majorHAnsi" w:cstheme="majorBidi" w:eastAsiaTheme="majorEastAsia" w:hAnsiTheme="majorHAnsi"/>
-      <w:color w:themeColor="accent1" w:val="4F81BD"/>
+      <w:rFonts w:asciiTheme="majorHAnsi" w:eastAsiaTheme="majorEastAsia" w:hAnsiTheme="majorHAnsi" w:cstheme="majorBidi"/>
+      <w:color w:val="4F81BD" w:themeColor="accent1"/>
       <w:sz w:val="24"/>
       <w:szCs w:val="24"/>
     </w:rPr>
   </w:style>
-  <w:style w:styleId="BlockText" w:type="paragraph">
+  <w:style w:type="paragraph" w:styleId="BlockText">
     <w:name w:val="Block Text"/>
     <w:basedOn w:val="BodyText"/>
     <w:next w:val="BodyText"/>
@@ -5471,11 +5626,11 @@
     <w:unhideWhenUsed/>
     <w:qFormat/>
     <w:pPr>
-      <w:spacing w:after="100" w:before="100"/>
+      <w:spacing w:before="100" w:after="100"/>
       <w:ind w:firstLine="0" w:left="480" w:right="480"/>
     </w:pPr>
   </w:style>
-  <w:style w:styleId="FootnoteText" w:type="paragraph">
+  <w:style w:type="paragraph" w:styleId="FootnoteText">
     <w:name w:val="Footnote Text"/>
     <w:basedOn w:val="Normal"/>
     <w:next w:val="FootnoteText"/>
@@ -5483,30 +5638,30 @@
     <w:unhideWhenUsed/>
     <w:qFormat/>
   </w:style>
-  <w:style w:default="1" w:styleId="DefaultParagraphFont" w:type="character">
+  <w:style w:type="character" w:default="1" w:styleId="DefaultParagraphFont">
     <w:name w:val="Default Paragraph Font"/>
     <w:semiHidden/>
     <w:unhideWhenUsed/>
   </w:style>
-  <w:style w:default="1" w:styleId="Table" w:type="table">
+  <w:style w:type="table" w:default="1" w:styleId="Table">
     <w:name w:val="Table"/>
     <w:basedOn w:val="TableNormal"/>
     <w:semiHidden/>
     <w:unhideWhenUsed/>
     <w:qFormat/>
     <w:tblPr>
-      <w:tblInd w:type="dxa" w:w="0"/>
+      <w:tblInd w:w="0" w:type="dxa"/>
       <w:tblCellMar>
-        <w:top w:type="dxa" w:w="0"/>
-        <w:left w:type="dxa" w:w="108"/>
-        <w:bottom w:type="dxa" w:w="0"/>
-        <w:right w:type="dxa" w:w="108"/>
+        <w:top w:w="0" w:type="dxa"/>
+        <w:left w:w="108" w:type="dxa"/>
+        <w:bottom w:w="0" w:type="dxa"/>
+        <w:right w:w="108" w:type="dxa"/>
       </w:tblCellMar>
     </w:tblPr>
     <w:tblStylePr w:type="firstRow">
       <w:tblPr>
         <w:jc w:val="left"/>
-        <w:tblInd w:type="dxa" w:w="0"/>
+        <w:tblInd w:w="0" w:type="dxa"/>
       </w:tblPr>
       <w:trPr>
         <w:jc w:val="left"/>
@@ -5519,7 +5674,7 @@
       </w:tcPr>
     </w:tblStylePr>
   </w:style>
-  <w:style w:customStyle="1" w:styleId="DefinitionTerm" w:type="paragraph">
+  <w:style w:type="paragraph" w:customStyle="1" w:styleId="DefinitionTerm">
     <w:name w:val="Definition Term"/>
     <w:basedOn w:val="Normal"/>
     <w:next w:val="Definition"/>
@@ -5532,49 +5687,49 @@
       <w:b/>
     </w:rPr>
   </w:style>
-  <w:style w:customStyle="1" w:styleId="Definition" w:type="paragraph">
+  <w:style w:type="paragraph" w:customStyle="1" w:styleId="Definition">
     <w:name w:val="Definition"/>
     <w:basedOn w:val="Normal"/>
   </w:style>
-  <w:style w:styleId="Caption" w:type="paragraph">
+  <w:style w:type="paragraph" w:styleId="Caption">
     <w:name w:val="Caption"/>
     <w:basedOn w:val="Normal"/>
     <w:link w:val="BodyTextChar"/>
     <w:pPr>
-      <w:spacing w:after="120" w:before="0"/>
+      <w:spacing w:before="0" w:after="120"/>
     </w:pPr>
     <w:rPr>
       <w:i/>
     </w:rPr>
   </w:style>
-  <w:style w:customStyle="1" w:styleId="TableCaption" w:type="paragraph">
+  <w:style w:type="paragraph" w:customStyle="1" w:styleId="TableCaption">
     <w:name w:val="Table Caption"/>
     <w:basedOn w:val="Caption"/>
     <w:pPr>
       <w:keepNext/>
     </w:pPr>
   </w:style>
-  <w:style w:customStyle="1" w:styleId="ImageCaption" w:type="paragraph">
+  <w:style w:type="paragraph" w:customStyle="1" w:styleId="ImageCaption">
     <w:name w:val="Image Caption"/>
     <w:basedOn w:val="Caption"/>
   </w:style>
-  <w:style w:customStyle="1" w:styleId="Figure" w:type="paragraph">
+  <w:style w:type="paragraph" w:customStyle="1" w:styleId="Figure">
     <w:name w:val="Figure"/>
     <w:basedOn w:val="Normal"/>
   </w:style>
-  <w:style w:customStyle="1" w:styleId="CaptionedFigure" w:type="paragraph">
+  <w:style w:type="paragraph" w:customStyle="1" w:styleId="CaptionedFigure">
     <w:name w:val="Captioned Figure"/>
     <w:basedOn w:val="Figure"/>
     <w:pPr>
       <w:keepNext/>
     </w:pPr>
   </w:style>
-  <w:style w:customStyle="1" w:styleId="BodyTextChar" w:type="character">
+  <w:style w:type="character" w:customStyle="1" w:styleId="BodyTextChar">
     <w:name w:val="Body Text Char"/>
     <w:basedOn w:val="DefaultParagraphFont"/>
     <w:link w:val="BodyText"/>
   </w:style>
-  <w:style w:customStyle="1" w:styleId="VerbatimChar" w:type="character">
+  <w:style w:type="character" w:customStyle="1" w:styleId="VerbatimChar">
     <w:name w:val="Verbatim Char"/>
     <w:basedOn w:val="BodyTextChar"/>
     <w:rPr>
@@ -5582,25 +5737,25 @@
       <w:sz w:val="22"/>
     </w:rPr>
   </w:style>
-  <w:style w:customStyle="1" w:styleId="SectionNumber" w:type="character">
+  <w:style w:type="character" w:customStyle="1" w:styleId="SectionNumber">
     <w:name w:val="Section Number"/>
     <w:basedOn w:val="BodyTextChar"/>
   </w:style>
-  <w:style w:styleId="FootnoteReference" w:type="character">
+  <w:style w:type="character" w:styleId="FootnoteReference">
     <w:name w:val="Footnote Reference"/>
     <w:basedOn w:val="BodyTextChar"/>
     <w:rPr>
       <w:vertAlign w:val="superscript"/>
     </w:rPr>
   </w:style>
-  <w:style w:styleId="Hyperlink" w:type="character">
+  <w:style w:type="character" w:styleId="Hyperlink">
     <w:name w:val="Hyperlink"/>
     <w:basedOn w:val="BodyTextChar"/>
     <w:rPr>
-      <w:color w:themeColor="accent1" w:val="4F81BD"/>
+      <w:color w:val="4F81BD" w:themeColor="accent1"/>
     </w:rPr>
   </w:style>
-  <w:style w:styleId="TOCHeading" w:type="paragraph">
+  <w:style w:type="paragraph" w:styleId="TOCHeading">
     <w:name w:val="TOC Heading"/>
     <w:basedOn w:val="Heading1"/>
     <w:next w:val="BodyText"/>
@@ -5612,10 +5767,10 @@
       <w:outlineLvl w:val="9"/>
     </w:pPr>
     <w:rPr>
-      <w:rFonts w:asciiTheme="majorHAnsi" w:cstheme="majorBidi" w:eastAsiaTheme="majorEastAsia" w:hAnsiTheme="majorHAnsi"/>
+      <w:rFonts w:asciiTheme="majorHAnsi" w:eastAsiaTheme="majorEastAsia" w:hAnsiTheme="majorHAnsi" w:cstheme="majorBidi"/>
       <w:b w:val="0"/>
       <w:bCs w:val="0"/>
-      <w:color w:themeColor="accent1" w:themeShade="BF" w:val="365F91"/>
+      <w:color w:val="365F91" w:themeColor="accent1" w:themeShade="BF"/>
     </w:rPr>
   </w:style>
   <w:style w:type="paragraph" w:customStyle="1" w:styleId="SourceCode">

</xml_diff>